<commit_message>
20170714 - Andy Leonard - Added execute_catalog_parent_package and literal overrides script for Framework SSISDB connection manager.
</commit_message>
<xml_diff>
--- a/SSIS Framework Community Edition Documentation and User Guide.docx
+++ b/SSIS Framework Community Edition Documentation and User Guide.docx
@@ -29,9 +29,285 @@
       </w:pPr>
     </w:p>
     <w:p>
+      <w:pPr>
+        <w:ind w:left="0" w:firstLine="0"/>
+      </w:pPr>
+    </w:p>
+    <w:p>
+      <w:pPr>
+        <w:ind w:left="0" w:firstLine="0"/>
+      </w:pPr>
+    </w:p>
+    <w:p>
+      <w:pPr>
+        <w:ind w:left="0" w:firstLine="0"/>
+      </w:pPr>
+    </w:p>
+    <w:p>
+      <w:pPr>
+        <w:ind w:left="0" w:firstLine="0"/>
+      </w:pPr>
+    </w:p>
+    <w:p>
+      <w:pPr>
+        <w:ind w:left="0" w:firstLine="0"/>
+      </w:pPr>
+    </w:p>
+    <w:p>
+      <w:pPr>
+        <w:ind w:left="0" w:firstLine="0"/>
+      </w:pPr>
+    </w:p>
+    <w:p>
+      <w:pPr>
+        <w:ind w:left="0" w:firstLine="0"/>
+      </w:pPr>
+    </w:p>
+    <w:p>
+      <w:pPr>
+        <w:ind w:left="0" w:firstLine="0"/>
+      </w:pPr>
+    </w:p>
+    <w:p>
+      <w:pPr>
+        <w:ind w:left="0" w:firstLine="0"/>
+      </w:pPr>
+    </w:p>
+    <w:p>
+      <w:pPr>
+        <w:ind w:left="0" w:firstLine="0"/>
+      </w:pPr>
+    </w:p>
+    <w:p>
+      <w:pPr>
+        <w:ind w:left="0" w:firstLine="0"/>
+      </w:pPr>
+    </w:p>
+    <w:p>
+      <w:pPr>
+        <w:ind w:left="0" w:firstLine="0"/>
+      </w:pPr>
+    </w:p>
+    <w:p>
+      <w:pPr>
+        <w:ind w:left="0" w:firstLine="0"/>
+      </w:pPr>
+    </w:p>
+    <w:p>
+      <w:pPr>
+        <w:ind w:left="0" w:firstLine="0"/>
+      </w:pPr>
+    </w:p>
+    <w:p>
+      <w:pPr>
+        <w:ind w:left="0" w:firstLine="0"/>
+      </w:pPr>
+    </w:p>
+    <w:p>
+      <w:pPr>
+        <w:ind w:left="0" w:firstLine="0"/>
+      </w:pPr>
+    </w:p>
+    <w:p>
+      <w:pPr>
+        <w:ind w:left="0" w:firstLine="0"/>
+      </w:pPr>
+    </w:p>
+    <w:p>
+      <w:pPr>
+        <w:ind w:left="0" w:firstLine="0"/>
+      </w:pPr>
+    </w:p>
+    <w:p>
+      <w:pPr>
+        <w:ind w:left="0" w:firstLine="0"/>
+      </w:pPr>
+    </w:p>
+    <w:p>
+      <w:pPr>
+        <w:ind w:left="0" w:firstLine="0"/>
+      </w:pPr>
+    </w:p>
+    <w:p>
+      <w:pPr>
+        <w:ind w:left="0" w:firstLine="0"/>
+      </w:pPr>
+    </w:p>
+    <w:p>
+      <w:pPr>
+        <w:ind w:left="0" w:firstLine="0"/>
+      </w:pPr>
+    </w:p>
+    <w:p>
+      <w:pPr>
+        <w:ind w:left="0" w:firstLine="0"/>
+      </w:pPr>
+    </w:p>
+    <w:p>
+      <w:pPr>
+        <w:ind w:left="0" w:firstLine="0"/>
+      </w:pPr>
+    </w:p>
+    <w:p>
+      <w:pPr>
+        <w:ind w:left="0" w:firstLine="0"/>
+      </w:pPr>
+    </w:p>
+    <w:p>
+      <w:pPr>
+        <w:ind w:left="0" w:firstLine="0"/>
+      </w:pPr>
+    </w:p>
+    <w:p>
+      <w:pPr>
+        <w:ind w:left="0" w:firstLine="0"/>
+      </w:pPr>
+    </w:p>
+    <w:p>
+      <w:pPr>
+        <w:ind w:left="0" w:firstLine="0"/>
+      </w:pPr>
+    </w:p>
+    <w:p>
+      <w:pPr>
+        <w:ind w:left="0" w:firstLine="0"/>
+      </w:pPr>
+    </w:p>
+    <w:p>
+      <w:pPr>
+        <w:ind w:left="0" w:firstLine="0"/>
+      </w:pPr>
+    </w:p>
+    <w:p>
+      <w:pPr>
+        <w:ind w:left="0" w:firstLine="0"/>
+      </w:pPr>
+    </w:p>
+    <w:p>
+      <w:pPr>
+        <w:ind w:left="0" w:firstLine="0"/>
+      </w:pPr>
+    </w:p>
+    <w:p>
+      <w:pPr>
+        <w:ind w:left="0" w:firstLine="0"/>
+      </w:pPr>
+    </w:p>
+    <w:p>
+      <w:pPr>
+        <w:ind w:left="0" w:firstLine="0"/>
+      </w:pPr>
+    </w:p>
+    <w:p>
+      <w:pPr>
+        <w:ind w:left="0" w:firstLine="0"/>
+      </w:pPr>
+    </w:p>
+    <w:p>
+      <w:pPr>
+        <w:ind w:left="0" w:firstLine="0"/>
+      </w:pPr>
+    </w:p>
+    <w:p>
+      <w:pPr>
+        <w:ind w:left="0" w:firstLine="0"/>
+      </w:pPr>
+    </w:p>
+    <w:p>
+      <w:pPr>
+        <w:ind w:left="0" w:firstLine="0"/>
+        <w:rPr>
+          <w:b/>
+          <w:sz w:val="20"/>
+          <w:szCs w:val="20"/>
+        </w:rPr>
+      </w:pPr>
+      <w:r>
+        <w:rPr>
+          <w:b/>
+          <w:sz w:val="20"/>
+          <w:szCs w:val="20"/>
+        </w:rPr>
+        <w:t>Revision History:</w:t>
+      </w:r>
+    </w:p>
+    <w:p>
+      <w:pPr>
+        <w:ind w:left="0" w:firstLine="0"/>
+        <w:rPr>
+          <w:sz w:val="20"/>
+          <w:szCs w:val="20"/>
+        </w:rPr>
+      </w:pPr>
+      <w:r>
+        <w:rPr>
+          <w:sz w:val="20"/>
+          <w:szCs w:val="20"/>
+        </w:rPr>
+        <w:t xml:space="preserve">19 </w:t>
+      </w:r>
+      <w:r>
+        <w:rPr>
+          <w:sz w:val="20"/>
+          <w:szCs w:val="20"/>
+        </w:rPr>
+        <w:t>Jan 2016</w:t>
+      </w:r>
+      <w:r>
+        <w:rPr>
+          <w:sz w:val="20"/>
+          <w:szCs w:val="20"/>
+        </w:rPr>
+        <w:tab/>
+        <w:t>Andy Leonard</w:t>
+      </w:r>
+      <w:r>
+        <w:rPr>
+          <w:sz w:val="20"/>
+          <w:szCs w:val="20"/>
+        </w:rPr>
+        <w:tab/>
+        <w:t>Initial release</w:t>
+      </w:r>
+    </w:p>
+    <w:p>
+      <w:pPr>
+        <w:ind w:left="0" w:firstLine="0"/>
+        <w:rPr>
+          <w:sz w:val="20"/>
+          <w:szCs w:val="20"/>
+        </w:rPr>
+      </w:pPr>
+      <w:r>
+        <w:rPr>
+          <w:sz w:val="20"/>
+          <w:szCs w:val="20"/>
+        </w:rPr>
+        <w:t>17 Jul 2017</w:t>
+      </w:r>
+      <w:r>
+        <w:rPr>
+          <w:sz w:val="20"/>
+          <w:szCs w:val="20"/>
+        </w:rPr>
+        <w:tab/>
+        <w:t>Andy Leonard</w:t>
+      </w:r>
+      <w:r>
+        <w:rPr>
+          <w:sz w:val="20"/>
+          <w:szCs w:val="20"/>
+        </w:rPr>
+        <w:tab/>
+        <w:t>Added Literal Override and execute_catalog_parent_package scripts.</w:t>
+      </w:r>
+    </w:p>
+    <w:p>
       <w:r>
         <w:br w:type="page"/>
       </w:r>
+      <w:bookmarkStart w:id="0" w:name="_GoBack"/>
+      <w:bookmarkEnd w:id="0"/>
     </w:p>
     <w:sdt>
       <w:sdtPr>
@@ -70,6 +346,7 @@
               <w:tab w:val="right" w:leader="dot" w:pos="9350"/>
             </w:tabs>
             <w:rPr>
+              <w:rFonts w:eastAsiaTheme="minorEastAsia"/>
               <w:noProof/>
             </w:rPr>
           </w:pPr>
@@ -82,7 +359,7 @@
           <w:r>
             <w:fldChar w:fldCharType="separate"/>
           </w:r>
-          <w:hyperlink w:anchor="_Toc440831062" w:history="1">
+          <w:hyperlink w:anchor="_Toc487781975" w:history="1">
             <w:r>
               <w:rPr>
                 <w:rStyle w:val="Hyperlink"/>
@@ -109,7 +386,7 @@
                 <w:noProof/>
                 <w:webHidden/>
               </w:rPr>
-              <w:instrText xml:space="preserve"> PAGEREF _Toc440831062 \h </w:instrText>
+              <w:instrText xml:space="preserve"> PAGEREF _Toc487781975 \h </w:instrText>
             </w:r>
             <w:r>
               <w:rPr>
@@ -147,10 +424,11 @@
               <w:tab w:val="right" w:leader="dot" w:pos="9350"/>
             </w:tabs>
             <w:rPr>
+              <w:rFonts w:eastAsiaTheme="minorEastAsia"/>
               <w:noProof/>
             </w:rPr>
           </w:pPr>
-          <w:hyperlink w:anchor="_Toc440831063" w:history="1">
+          <w:hyperlink w:anchor="_Toc487781976" w:history="1">
             <w:r>
               <w:rPr>
                 <w:rStyle w:val="Hyperlink"/>
@@ -177,7 +455,7 @@
                 <w:noProof/>
                 <w:webHidden/>
               </w:rPr>
-              <w:instrText xml:space="preserve"> PAGEREF _Toc440831063 \h </w:instrText>
+              <w:instrText xml:space="preserve"> PAGEREF _Toc487781976 \h </w:instrText>
             </w:r>
             <w:r>
               <w:rPr>
@@ -215,10 +493,11 @@
               <w:tab w:val="right" w:leader="dot" w:pos="9350"/>
             </w:tabs>
             <w:rPr>
+              <w:rFonts w:eastAsiaTheme="minorEastAsia"/>
               <w:noProof/>
             </w:rPr>
           </w:pPr>
-          <w:hyperlink w:anchor="_Toc440831064" w:history="1">
+          <w:hyperlink w:anchor="_Toc487781977" w:history="1">
             <w:r>
               <w:rPr>
                 <w:rStyle w:val="Hyperlink"/>
@@ -245,7 +524,7 @@
                 <w:noProof/>
                 <w:webHidden/>
               </w:rPr>
-              <w:instrText xml:space="preserve"> PAGEREF _Toc440831064 \h </w:instrText>
+              <w:instrText xml:space="preserve"> PAGEREF _Toc487781977 \h </w:instrText>
             </w:r>
             <w:r>
               <w:rPr>
@@ -283,16 +562,17 @@
               <w:tab w:val="right" w:leader="dot" w:pos="9350"/>
             </w:tabs>
             <w:rPr>
+              <w:rFonts w:eastAsiaTheme="minorEastAsia"/>
               <w:noProof/>
             </w:rPr>
           </w:pPr>
-          <w:hyperlink w:anchor="_Toc440831065" w:history="1">
+          <w:hyperlink w:anchor="_Toc487781978" w:history="1">
             <w:r>
               <w:rPr>
                 <w:rStyle w:val="Hyperlink"/>
                 <w:noProof/>
               </w:rPr>
-              <w:t>Execute the SSIS Framework Community Edition T-SQL Scripts</w:t>
+              <w:t>Deploy the SSIS Framework Community Edition SSIS Projects</w:t>
             </w:r>
             <w:r>
               <w:rPr>
@@ -313,7 +593,7 @@
                 <w:noProof/>
                 <w:webHidden/>
               </w:rPr>
-              <w:instrText xml:space="preserve"> PAGEREF _Toc440831065 \h </w:instrText>
+              <w:instrText xml:space="preserve"> PAGEREF _Toc487781978 \h </w:instrText>
             </w:r>
             <w:r>
               <w:rPr>
@@ -351,16 +631,17 @@
               <w:tab w:val="right" w:leader="dot" w:pos="9350"/>
             </w:tabs>
             <w:rPr>
+              <w:rFonts w:eastAsiaTheme="minorEastAsia"/>
               <w:noProof/>
             </w:rPr>
           </w:pPr>
-          <w:hyperlink w:anchor="_Toc440831066" w:history="1">
+          <w:hyperlink w:anchor="_Toc487781979" w:history="1">
             <w:r>
               <w:rPr>
                 <w:rStyle w:val="Hyperlink"/>
                 <w:noProof/>
               </w:rPr>
-              <w:t>Deploy the SSIS Framework Community Edition SSIS Projects</w:t>
+              <w:t>Execute the SSIS Framework Community Edition T-SQL Scripts</w:t>
             </w:r>
             <w:r>
               <w:rPr>
@@ -381,7 +662,7 @@
                 <w:noProof/>
                 <w:webHidden/>
               </w:rPr>
-              <w:instrText xml:space="preserve"> PAGEREF _Toc440831066 \h </w:instrText>
+              <w:instrText xml:space="preserve"> PAGEREF _Toc487781979 \h </w:instrText>
             </w:r>
             <w:r>
               <w:rPr>
@@ -401,7 +682,7 @@
                 <w:noProof/>
                 <w:webHidden/>
               </w:rPr>
-              <w:t>7</w:t>
+              <w:t>10</w:t>
             </w:r>
             <w:r>
               <w:rPr>
@@ -419,10 +700,11 @@
               <w:tab w:val="right" w:leader="dot" w:pos="9350"/>
             </w:tabs>
             <w:rPr>
+              <w:rFonts w:eastAsiaTheme="minorEastAsia"/>
               <w:noProof/>
             </w:rPr>
           </w:pPr>
-          <w:hyperlink w:anchor="_Toc440831067" w:history="1">
+          <w:hyperlink w:anchor="_Toc487781980" w:history="1">
             <w:r>
               <w:rPr>
                 <w:rStyle w:val="Hyperlink"/>
@@ -449,7 +731,7 @@
                 <w:noProof/>
                 <w:webHidden/>
               </w:rPr>
-              <w:instrText xml:space="preserve"> PAGEREF _Toc440831067 \h </w:instrText>
+              <w:instrText xml:space="preserve"> PAGEREF _Toc487781980 \h </w:instrText>
             </w:r>
             <w:r>
               <w:rPr>
@@ -487,16 +769,17 @@
               <w:tab w:val="right" w:leader="dot" w:pos="9350"/>
             </w:tabs>
             <w:rPr>
+              <w:rFonts w:eastAsiaTheme="minorEastAsia"/>
               <w:noProof/>
             </w:rPr>
           </w:pPr>
-          <w:hyperlink w:anchor="_Toc440831068" w:history="1">
+          <w:hyperlink w:anchor="_Toc487781981" w:history="1">
             <w:r>
               <w:rPr>
                 <w:rStyle w:val="Hyperlink"/>
                 <w:noProof/>
               </w:rPr>
-              <w:t>Conclusion</w:t>
+              <w:t>Adding an Application to SSIS Framework Community Edition</w:t>
             </w:r>
             <w:r>
               <w:rPr>
@@ -517,7 +800,7 @@
                 <w:noProof/>
                 <w:webHidden/>
               </w:rPr>
-              <w:instrText xml:space="preserve"> PAGEREF _Toc440831068 \h </w:instrText>
+              <w:instrText xml:space="preserve"> PAGEREF _Toc487781981 \h </w:instrText>
             </w:r>
             <w:r>
               <w:rPr>
@@ -537,7 +820,415 @@
                 <w:noProof/>
                 <w:webHidden/>
               </w:rPr>
-              <w:t>14</w:t>
+              <w:t>16</w:t>
+            </w:r>
+            <w:r>
+              <w:rPr>
+                <w:noProof/>
+                <w:webHidden/>
+              </w:rPr>
+              <w:fldChar w:fldCharType="end"/>
+            </w:r>
+          </w:hyperlink>
+        </w:p>
+        <w:p>
+          <w:pPr>
+            <w:pStyle w:val="TOC2"/>
+            <w:tabs>
+              <w:tab w:val="right" w:leader="dot" w:pos="9350"/>
+            </w:tabs>
+            <w:rPr>
+              <w:noProof/>
+            </w:rPr>
+          </w:pPr>
+          <w:hyperlink w:anchor="_Toc487781982" w:history="1">
+            <w:r>
+              <w:rPr>
+                <w:rStyle w:val="Hyperlink"/>
+                <w:noProof/>
+              </w:rPr>
+              <w:t>Add an SSIS Application</w:t>
+            </w:r>
+            <w:r>
+              <w:rPr>
+                <w:noProof/>
+                <w:webHidden/>
+              </w:rPr>
+              <w:tab/>
+            </w:r>
+            <w:r>
+              <w:rPr>
+                <w:noProof/>
+                <w:webHidden/>
+              </w:rPr>
+              <w:fldChar w:fldCharType="begin"/>
+            </w:r>
+            <w:r>
+              <w:rPr>
+                <w:noProof/>
+                <w:webHidden/>
+              </w:rPr>
+              <w:instrText xml:space="preserve"> PAGEREF _Toc487781982 \h </w:instrText>
+            </w:r>
+            <w:r>
+              <w:rPr>
+                <w:noProof/>
+                <w:webHidden/>
+              </w:rPr>
+            </w:r>
+            <w:r>
+              <w:rPr>
+                <w:noProof/>
+                <w:webHidden/>
+              </w:rPr>
+              <w:fldChar w:fldCharType="separate"/>
+            </w:r>
+            <w:r>
+              <w:rPr>
+                <w:noProof/>
+                <w:webHidden/>
+              </w:rPr>
+              <w:t>16</w:t>
+            </w:r>
+            <w:r>
+              <w:rPr>
+                <w:noProof/>
+                <w:webHidden/>
+              </w:rPr>
+              <w:fldChar w:fldCharType="end"/>
+            </w:r>
+          </w:hyperlink>
+        </w:p>
+        <w:p>
+          <w:pPr>
+            <w:pStyle w:val="TOC2"/>
+            <w:tabs>
+              <w:tab w:val="right" w:leader="dot" w:pos="9350"/>
+            </w:tabs>
+            <w:rPr>
+              <w:noProof/>
+            </w:rPr>
+          </w:pPr>
+          <w:hyperlink w:anchor="_Toc487781983" w:history="1">
+            <w:r>
+              <w:rPr>
+                <w:rStyle w:val="Hyperlink"/>
+                <w:noProof/>
+              </w:rPr>
+              <w:t>Create Application-Package Mappings</w:t>
+            </w:r>
+            <w:r>
+              <w:rPr>
+                <w:noProof/>
+                <w:webHidden/>
+              </w:rPr>
+              <w:tab/>
+            </w:r>
+            <w:r>
+              <w:rPr>
+                <w:noProof/>
+                <w:webHidden/>
+              </w:rPr>
+              <w:fldChar w:fldCharType="begin"/>
+            </w:r>
+            <w:r>
+              <w:rPr>
+                <w:noProof/>
+                <w:webHidden/>
+              </w:rPr>
+              <w:instrText xml:space="preserve"> PAGEREF _Toc487781983 \h </w:instrText>
+            </w:r>
+            <w:r>
+              <w:rPr>
+                <w:noProof/>
+                <w:webHidden/>
+              </w:rPr>
+            </w:r>
+            <w:r>
+              <w:rPr>
+                <w:noProof/>
+                <w:webHidden/>
+              </w:rPr>
+              <w:fldChar w:fldCharType="separate"/>
+            </w:r>
+            <w:r>
+              <w:rPr>
+                <w:noProof/>
+                <w:webHidden/>
+              </w:rPr>
+              <w:t>16</w:t>
+            </w:r>
+            <w:r>
+              <w:rPr>
+                <w:noProof/>
+                <w:webHidden/>
+              </w:rPr>
+              <w:fldChar w:fldCharType="end"/>
+            </w:r>
+          </w:hyperlink>
+        </w:p>
+        <w:p>
+          <w:pPr>
+            <w:pStyle w:val="TOC2"/>
+            <w:tabs>
+              <w:tab w:val="right" w:leader="dot" w:pos="9350"/>
+            </w:tabs>
+            <w:rPr>
+              <w:noProof/>
+            </w:rPr>
+          </w:pPr>
+          <w:hyperlink w:anchor="_Toc487781984" w:history="1">
+            <w:r>
+              <w:rPr>
+                <w:rStyle w:val="Hyperlink"/>
+                <w:noProof/>
+              </w:rPr>
+              <w:t>Add Package Metadata</w:t>
+            </w:r>
+            <w:r>
+              <w:rPr>
+                <w:noProof/>
+                <w:webHidden/>
+              </w:rPr>
+              <w:tab/>
+            </w:r>
+            <w:r>
+              <w:rPr>
+                <w:noProof/>
+                <w:webHidden/>
+              </w:rPr>
+              <w:fldChar w:fldCharType="begin"/>
+            </w:r>
+            <w:r>
+              <w:rPr>
+                <w:noProof/>
+                <w:webHidden/>
+              </w:rPr>
+              <w:instrText xml:space="preserve"> PAGEREF _Toc487781984 \h </w:instrText>
+            </w:r>
+            <w:r>
+              <w:rPr>
+                <w:noProof/>
+                <w:webHidden/>
+              </w:rPr>
+            </w:r>
+            <w:r>
+              <w:rPr>
+                <w:noProof/>
+                <w:webHidden/>
+              </w:rPr>
+              <w:fldChar w:fldCharType="separate"/>
+            </w:r>
+            <w:r>
+              <w:rPr>
+                <w:noProof/>
+                <w:webHidden/>
+              </w:rPr>
+              <w:t>17</w:t>
+            </w:r>
+            <w:r>
+              <w:rPr>
+                <w:noProof/>
+                <w:webHidden/>
+              </w:rPr>
+              <w:fldChar w:fldCharType="end"/>
+            </w:r>
+          </w:hyperlink>
+        </w:p>
+        <w:p>
+          <w:pPr>
+            <w:pStyle w:val="TOC2"/>
+            <w:tabs>
+              <w:tab w:val="right" w:leader="dot" w:pos="9350"/>
+            </w:tabs>
+            <w:rPr>
+              <w:noProof/>
+            </w:rPr>
+          </w:pPr>
+          <w:hyperlink w:anchor="_Toc487781985" w:history="1">
+            <w:r>
+              <w:rPr>
+                <w:rStyle w:val="Hyperlink"/>
+                <w:noProof/>
+              </w:rPr>
+              <w:t>Testing</w:t>
+            </w:r>
+            <w:r>
+              <w:rPr>
+                <w:noProof/>
+                <w:webHidden/>
+              </w:rPr>
+              <w:tab/>
+            </w:r>
+            <w:r>
+              <w:rPr>
+                <w:noProof/>
+                <w:webHidden/>
+              </w:rPr>
+              <w:fldChar w:fldCharType="begin"/>
+            </w:r>
+            <w:r>
+              <w:rPr>
+                <w:noProof/>
+                <w:webHidden/>
+              </w:rPr>
+              <w:instrText xml:space="preserve"> PAGEREF _Toc487781985 \h </w:instrText>
+            </w:r>
+            <w:r>
+              <w:rPr>
+                <w:noProof/>
+                <w:webHidden/>
+              </w:rPr>
+            </w:r>
+            <w:r>
+              <w:rPr>
+                <w:noProof/>
+                <w:webHidden/>
+              </w:rPr>
+              <w:fldChar w:fldCharType="separate"/>
+            </w:r>
+            <w:r>
+              <w:rPr>
+                <w:noProof/>
+                <w:webHidden/>
+              </w:rPr>
+              <w:t>18</w:t>
+            </w:r>
+            <w:r>
+              <w:rPr>
+                <w:noProof/>
+                <w:webHidden/>
+              </w:rPr>
+              <w:fldChar w:fldCharType="end"/>
+            </w:r>
+          </w:hyperlink>
+        </w:p>
+        <w:p>
+          <w:pPr>
+            <w:pStyle w:val="TOC3"/>
+            <w:tabs>
+              <w:tab w:val="right" w:leader="dot" w:pos="9350"/>
+            </w:tabs>
+            <w:rPr>
+              <w:noProof/>
+            </w:rPr>
+          </w:pPr>
+          <w:hyperlink w:anchor="_Toc487781986" w:history="1">
+            <w:r>
+              <w:rPr>
+                <w:rStyle w:val="Hyperlink"/>
+                <w:noProof/>
+              </w:rPr>
+              <w:t>Unit Test</w:t>
+            </w:r>
+            <w:r>
+              <w:rPr>
+                <w:noProof/>
+                <w:webHidden/>
+              </w:rPr>
+              <w:tab/>
+            </w:r>
+            <w:r>
+              <w:rPr>
+                <w:noProof/>
+                <w:webHidden/>
+              </w:rPr>
+              <w:fldChar w:fldCharType="begin"/>
+            </w:r>
+            <w:r>
+              <w:rPr>
+                <w:noProof/>
+                <w:webHidden/>
+              </w:rPr>
+              <w:instrText xml:space="preserve"> PAGEREF _Toc487781986 \h </w:instrText>
+            </w:r>
+            <w:r>
+              <w:rPr>
+                <w:noProof/>
+                <w:webHidden/>
+              </w:rPr>
+            </w:r>
+            <w:r>
+              <w:rPr>
+                <w:noProof/>
+                <w:webHidden/>
+              </w:rPr>
+              <w:fldChar w:fldCharType="separate"/>
+            </w:r>
+            <w:r>
+              <w:rPr>
+                <w:noProof/>
+                <w:webHidden/>
+              </w:rPr>
+              <w:t>18</w:t>
+            </w:r>
+            <w:r>
+              <w:rPr>
+                <w:noProof/>
+                <w:webHidden/>
+              </w:rPr>
+              <w:fldChar w:fldCharType="end"/>
+            </w:r>
+          </w:hyperlink>
+        </w:p>
+        <w:p>
+          <w:pPr>
+            <w:pStyle w:val="TOC3"/>
+            <w:tabs>
+              <w:tab w:val="right" w:leader="dot" w:pos="9350"/>
+            </w:tabs>
+            <w:rPr>
+              <w:noProof/>
+            </w:rPr>
+          </w:pPr>
+          <w:hyperlink w:anchor="_Toc487781987" w:history="1">
+            <w:r>
+              <w:rPr>
+                <w:rStyle w:val="Hyperlink"/>
+                <w:noProof/>
+              </w:rPr>
+              <w:t>Functional / System Test</w:t>
+            </w:r>
+            <w:r>
+              <w:rPr>
+                <w:noProof/>
+                <w:webHidden/>
+              </w:rPr>
+              <w:tab/>
+            </w:r>
+            <w:r>
+              <w:rPr>
+                <w:noProof/>
+                <w:webHidden/>
+              </w:rPr>
+              <w:fldChar w:fldCharType="begin"/>
+            </w:r>
+            <w:r>
+              <w:rPr>
+                <w:noProof/>
+                <w:webHidden/>
+              </w:rPr>
+              <w:instrText xml:space="preserve"> PAGEREF _Toc487781987 \h </w:instrText>
+            </w:r>
+            <w:r>
+              <w:rPr>
+                <w:noProof/>
+                <w:webHidden/>
+              </w:rPr>
+            </w:r>
+            <w:r>
+              <w:rPr>
+                <w:noProof/>
+                <w:webHidden/>
+              </w:rPr>
+              <w:fldChar w:fldCharType="separate"/>
+            </w:r>
+            <w:r>
+              <w:rPr>
+                <w:noProof/>
+                <w:webHidden/>
+              </w:rPr>
+              <w:t>20</w:t>
             </w:r>
             <w:r>
               <w:rPr>
@@ -555,15 +1246,154 @@
               <w:tab w:val="right" w:leader="dot" w:pos="9350"/>
             </w:tabs>
             <w:rPr>
+              <w:rFonts w:eastAsiaTheme="minorEastAsia"/>
               <w:noProof/>
             </w:rPr>
           </w:pPr>
-          <w:hyperlink w:anchor="_Toc440831069" w:history="1">
+          <w:hyperlink w:anchor="_Toc487781988" w:history="1">
             <w:r>
               <w:rPr>
                 <w:rStyle w:val="Hyperlink"/>
                 <w:noProof/>
               </w:rPr>
+              <w:t>Executing an Application via Stored Procedure</w:t>
+            </w:r>
+            <w:r>
+              <w:rPr>
+                <w:noProof/>
+                <w:webHidden/>
+              </w:rPr>
+              <w:tab/>
+            </w:r>
+            <w:r>
+              <w:rPr>
+                <w:noProof/>
+                <w:webHidden/>
+              </w:rPr>
+              <w:fldChar w:fldCharType="begin"/>
+            </w:r>
+            <w:r>
+              <w:rPr>
+                <w:noProof/>
+                <w:webHidden/>
+              </w:rPr>
+              <w:instrText xml:space="preserve"> PAGEREF _Toc487781988 \h </w:instrText>
+            </w:r>
+            <w:r>
+              <w:rPr>
+                <w:noProof/>
+                <w:webHidden/>
+              </w:rPr>
+            </w:r>
+            <w:r>
+              <w:rPr>
+                <w:noProof/>
+                <w:webHidden/>
+              </w:rPr>
+              <w:fldChar w:fldCharType="separate"/>
+            </w:r>
+            <w:r>
+              <w:rPr>
+                <w:noProof/>
+                <w:webHidden/>
+              </w:rPr>
+              <w:t>23</w:t>
+            </w:r>
+            <w:r>
+              <w:rPr>
+                <w:noProof/>
+                <w:webHidden/>
+              </w:rPr>
+              <w:fldChar w:fldCharType="end"/>
+            </w:r>
+          </w:hyperlink>
+        </w:p>
+        <w:p>
+          <w:pPr>
+            <w:pStyle w:val="TOC1"/>
+            <w:tabs>
+              <w:tab w:val="right" w:leader="dot" w:pos="9350"/>
+            </w:tabs>
+            <w:rPr>
+              <w:rFonts w:eastAsiaTheme="minorEastAsia"/>
+              <w:noProof/>
+            </w:rPr>
+          </w:pPr>
+          <w:hyperlink w:anchor="_Toc487781989" w:history="1">
+            <w:r>
+              <w:rPr>
+                <w:rStyle w:val="Hyperlink"/>
+                <w:noProof/>
+              </w:rPr>
+              <w:t>Conclusion</w:t>
+            </w:r>
+            <w:r>
+              <w:rPr>
+                <w:noProof/>
+                <w:webHidden/>
+              </w:rPr>
+              <w:tab/>
+            </w:r>
+            <w:r>
+              <w:rPr>
+                <w:noProof/>
+                <w:webHidden/>
+              </w:rPr>
+              <w:fldChar w:fldCharType="begin"/>
+            </w:r>
+            <w:r>
+              <w:rPr>
+                <w:noProof/>
+                <w:webHidden/>
+              </w:rPr>
+              <w:instrText xml:space="preserve"> PAGEREF _Toc487781989 \h </w:instrText>
+            </w:r>
+            <w:r>
+              <w:rPr>
+                <w:noProof/>
+                <w:webHidden/>
+              </w:rPr>
+            </w:r>
+            <w:r>
+              <w:rPr>
+                <w:noProof/>
+                <w:webHidden/>
+              </w:rPr>
+              <w:fldChar w:fldCharType="separate"/>
+            </w:r>
+            <w:r>
+              <w:rPr>
+                <w:noProof/>
+                <w:webHidden/>
+              </w:rPr>
+              <w:t>23</w:t>
+            </w:r>
+            <w:r>
+              <w:rPr>
+                <w:noProof/>
+                <w:webHidden/>
+              </w:rPr>
+              <w:fldChar w:fldCharType="end"/>
+            </w:r>
+          </w:hyperlink>
+        </w:p>
+        <w:p>
+          <w:pPr>
+            <w:pStyle w:val="TOC1"/>
+            <w:tabs>
+              <w:tab w:val="right" w:leader="dot" w:pos="9350"/>
+            </w:tabs>
+            <w:rPr>
+              <w:rFonts w:eastAsiaTheme="minorEastAsia"/>
+              <w:noProof/>
+            </w:rPr>
+          </w:pPr>
+          <w:hyperlink w:anchor="_Toc487781990" w:history="1">
+            <w:r>
+              <w:rPr>
+                <w:rStyle w:val="Hyperlink"/>
+                <w:noProof/>
+              </w:rPr>
               <w:t>Appendix A - GNU GENERAL PUBLIC LICENSE Version 3, 29 June 2007</w:t>
             </w:r>
             <w:r>
@@ -585,7 +1415,7 @@
                 <w:noProof/>
                 <w:webHidden/>
               </w:rPr>
-              <w:instrText xml:space="preserve"> PAGEREF _Toc440831069 \h </w:instrText>
+              <w:instrText xml:space="preserve"> PAGEREF _Toc487781990 \h </w:instrText>
             </w:r>
             <w:r>
               <w:rPr>
@@ -605,7 +1435,7 @@
                 <w:noProof/>
                 <w:webHidden/>
               </w:rPr>
-              <w:t>15</w:t>
+              <w:t>24</w:t>
             </w:r>
             <w:r>
               <w:rPr>
@@ -686,11 +1516,11 @@
       <w:pPr>
         <w:pStyle w:val="Heading1"/>
       </w:pPr>
-      <w:bookmarkStart w:id="0" w:name="_Toc440831062"/>
+      <w:bookmarkStart w:id="1" w:name="_Toc487781975"/>
       <w:r>
         <w:t>General</w:t>
       </w:r>
-      <w:bookmarkEnd w:id="0"/>
+      <w:bookmarkEnd w:id="1"/>
       <w:r>
         <w:t xml:space="preserve"> </w:t>
       </w:r>
@@ -797,16 +1627,16 @@
       <w:pPr>
         <w:pStyle w:val="Heading1"/>
       </w:pPr>
-      <w:bookmarkStart w:id="1" w:name="ObtainCode"/>
-      <w:bookmarkStart w:id="2" w:name="_Obtain_the_Code"/>
-      <w:bookmarkStart w:id="3" w:name="_Toc440831063"/>
-      <w:bookmarkEnd w:id="1"/>
+      <w:bookmarkStart w:id="2" w:name="ObtainCode"/>
+      <w:bookmarkStart w:id="3" w:name="_Obtain_the_Code"/>
+      <w:bookmarkStart w:id="4" w:name="_Toc487781976"/>
       <w:bookmarkEnd w:id="2"/>
+      <w:bookmarkEnd w:id="3"/>
       <w:r>
         <w:lastRenderedPageBreak/>
         <w:t>Obtain the Code</w:t>
       </w:r>
-      <w:bookmarkEnd w:id="3"/>
+      <w:bookmarkEnd w:id="4"/>
     </w:p>
     <w:p>
       <w:r>
@@ -903,14 +1733,14 @@
       <w:pPr>
         <w:pStyle w:val="Heading1"/>
       </w:pPr>
-      <w:bookmarkStart w:id="4" w:name="_Add_an_SSIS"/>
-      <w:bookmarkStart w:id="5" w:name="_Toc440831064"/>
-      <w:bookmarkEnd w:id="4"/>
+      <w:bookmarkStart w:id="5" w:name="_Add_an_SSIS"/>
+      <w:bookmarkStart w:id="6" w:name="_Toc487781977"/>
+      <w:bookmarkEnd w:id="5"/>
       <w:r>
         <w:lastRenderedPageBreak/>
         <w:t>Add an SSIS Catalog</w:t>
       </w:r>
-      <w:bookmarkEnd w:id="5"/>
+      <w:bookmarkEnd w:id="6"/>
     </w:p>
     <w:p>
       <w:r>
@@ -1116,150 +1946,10 @@
       <w:pPr>
         <w:pStyle w:val="Heading1"/>
       </w:pPr>
-      <w:bookmarkStart w:id="6" w:name="_Execute_the_SSIS"/>
-      <w:bookmarkStart w:id="7" w:name="_Toc440831065"/>
-      <w:bookmarkEnd w:id="6"/>
-      <w:r>
-        <w:t>Execute the SSIS Framework Community Edition T-SQL Scripts</w:t>
-      </w:r>
+      <w:bookmarkStart w:id="7" w:name="_Execute_the_SSIS"/>
+      <w:bookmarkStart w:id="8" w:name="_Deploy_the_SSIS"/>
+      <w:bookmarkStart w:id="9" w:name="_Toc487781978"/>
       <w:bookmarkEnd w:id="7"/>
-    </w:p>
-    <w:p>
-      <w:r>
-        <w:t>Navigate to the location you stored the SSISFrameworkCommunityEdition GitHub project. Open the Framework folder and then open the T-SQL scripts:</w:t>
-      </w:r>
-    </w:p>
-    <w:p/>
-    <w:p>
-      <w:r>
-        <w:rPr>
-          <w:noProof/>
-        </w:rPr>
-        <w:drawing>
-          <wp:inline distT="0" distB="0" distL="0" distR="0" wp14:anchorId="4D87941A" wp14:editId="6549884D">
-            <wp:extent cx="4904732" cy="1804853"/>
-            <wp:effectExtent l="0" t="0" r="0" b="5080"/>
-            <wp:docPr id="7" name="Picture 7" descr="C:\VMLZ\Andy\Snags\FwCE_5.jpg"/>
-            <wp:cNvGraphicFramePr>
-              <a:graphicFrameLocks xmlns:a="http://schemas.openxmlformats.org/drawingml/2006/main" noChangeAspect="1"/>
-            </wp:cNvGraphicFramePr>
-            <a:graphic xmlns:a="http://schemas.openxmlformats.org/drawingml/2006/main">
-              <a:graphicData uri="http://schemas.openxmlformats.org/drawingml/2006/picture">
-                <pic:pic xmlns:pic="http://schemas.openxmlformats.org/drawingml/2006/picture">
-                  <pic:nvPicPr>
-                    <pic:cNvPr id="0" name="Picture 7" descr="C:\VMLZ\Andy\Snags\FwCE_5.jpg"/>
-                    <pic:cNvPicPr>
-                      <a:picLocks noChangeAspect="1" noChangeArrowheads="1"/>
-                    </pic:cNvPicPr>
-                  </pic:nvPicPr>
-                  <pic:blipFill>
-                    <a:blip r:embed="rId13">
-                      <a:extLst>
-                        <a:ext uri="{28A0092B-C50C-407E-A947-70E740481C1C}">
-                          <a14:useLocalDpi xmlns:a14="http://schemas.microsoft.com/office/drawing/2010/main" val="0"/>
-                        </a:ext>
-                      </a:extLst>
-                    </a:blip>
-                    <a:srcRect/>
-                    <a:stretch>
-                      <a:fillRect/>
-                    </a:stretch>
-                  </pic:blipFill>
-                  <pic:spPr bwMode="auto">
-                    <a:xfrm>
-                      <a:off x="0" y="0"/>
-                      <a:ext cx="4918911" cy="1810071"/>
-                    </a:xfrm>
-                    <a:prstGeom prst="rect">
-                      <a:avLst/>
-                    </a:prstGeom>
-                    <a:noFill/>
-                    <a:ln>
-                      <a:noFill/>
-                    </a:ln>
-                  </pic:spPr>
-                </pic:pic>
-              </a:graphicData>
-            </a:graphic>
-          </wp:inline>
-        </w:drawing>
-      </w:r>
-    </w:p>
-    <w:p/>
-    <w:p>
-      <w:r>
-        <w:br w:type="page"/>
-      </w:r>
-    </w:p>
-    <w:p>
-      <w:r>
-        <w:lastRenderedPageBreak/>
-        <w:t>Execute the scripts in numerical order (by the number at the beginning of each file name):</w:t>
-      </w:r>
-    </w:p>
-    <w:p/>
-    <w:p>
-      <w:r>
-        <w:rPr>
-          <w:noProof/>
-        </w:rPr>
-        <w:drawing>
-          <wp:inline distT="0" distB="0" distL="0" distR="0" wp14:anchorId="50FEF087" wp14:editId="5F5E3CDD">
-            <wp:extent cx="3926662" cy="3153171"/>
-            <wp:effectExtent l="0" t="0" r="0" b="9525"/>
-            <wp:docPr id="8" name="Picture 8" descr="C:\VMLZ\Andy\Snags\FwCE_6.jpg"/>
-            <wp:cNvGraphicFramePr>
-              <a:graphicFrameLocks xmlns:a="http://schemas.openxmlformats.org/drawingml/2006/main" noChangeAspect="1"/>
-            </wp:cNvGraphicFramePr>
-            <a:graphic xmlns:a="http://schemas.openxmlformats.org/drawingml/2006/main">
-              <a:graphicData uri="http://schemas.openxmlformats.org/drawingml/2006/picture">
-                <pic:pic xmlns:pic="http://schemas.openxmlformats.org/drawingml/2006/picture">
-                  <pic:nvPicPr>
-                    <pic:cNvPr id="0" name="Picture 8" descr="C:\VMLZ\Andy\Snags\FwCE_6.jpg"/>
-                    <pic:cNvPicPr>
-                      <a:picLocks noChangeAspect="1" noChangeArrowheads="1"/>
-                    </pic:cNvPicPr>
-                  </pic:nvPicPr>
-                  <pic:blipFill>
-                    <a:blip r:embed="rId14">
-                      <a:extLst>
-                        <a:ext uri="{28A0092B-C50C-407E-A947-70E740481C1C}">
-                          <a14:useLocalDpi xmlns:a14="http://schemas.microsoft.com/office/drawing/2010/main" val="0"/>
-                        </a:ext>
-                      </a:extLst>
-                    </a:blip>
-                    <a:srcRect/>
-                    <a:stretch>
-                      <a:fillRect/>
-                    </a:stretch>
-                  </pic:blipFill>
-                  <pic:spPr bwMode="auto">
-                    <a:xfrm>
-                      <a:off x="0" y="0"/>
-                      <a:ext cx="3934602" cy="3159547"/>
-                    </a:xfrm>
-                    <a:prstGeom prst="rect">
-                      <a:avLst/>
-                    </a:prstGeom>
-                    <a:noFill/>
-                    <a:ln>
-                      <a:noFill/>
-                    </a:ln>
-                  </pic:spPr>
-                </pic:pic>
-              </a:graphicData>
-            </a:graphic>
-          </wp:inline>
-        </w:drawing>
-      </w:r>
-    </w:p>
-    <w:p/>
-    <w:p>
-      <w:pPr>
-        <w:pStyle w:val="Heading1"/>
-      </w:pPr>
-      <w:bookmarkStart w:id="8" w:name="_Deploy_the_SSIS"/>
-      <w:bookmarkStart w:id="9" w:name="_Toc440831066"/>
       <w:bookmarkEnd w:id="8"/>
       <w:r>
         <w:t>Deploy the SSIS Framework Community Edition SSIS Projects</w:t>
@@ -1295,7 +1985,7 @@
                     </pic:cNvPicPr>
                   </pic:nvPicPr>
                   <pic:blipFill>
-                    <a:blip r:embed="rId15">
+                    <a:blip r:embed="rId13">
                       <a:extLst>
                         <a:ext uri="{28A0092B-C50C-407E-A947-70E740481C1C}">
                           <a14:useLocalDpi xmlns:a14="http://schemas.microsoft.com/office/drawing/2010/main" val="0"/>
@@ -1330,12 +2020,6 @@
     <w:p/>
     <w:p>
       <w:r>
-        <w:br w:type="page"/>
-      </w:r>
-    </w:p>
-    <w:p>
-      <w:r>
-        <w:lastRenderedPageBreak/>
         <w:t>Deploy the projects to the SSIS Catalog hosted on your SQL Server instance:</w:t>
       </w:r>
     </w:p>
@@ -1363,7 +2047,7 @@
                     </pic:cNvPicPr>
                   </pic:nvPicPr>
                   <pic:blipFill>
-                    <a:blip r:embed="rId16">
+                    <a:blip r:embed="rId14">
                       <a:extLst>
                         <a:ext uri="{28A0092B-C50C-407E-A947-70E740481C1C}">
                           <a14:useLocalDpi xmlns:a14="http://schemas.microsoft.com/office/drawing/2010/main" val="0"/>
@@ -1407,6 +2091,7 @@
         <w:rPr>
           <w:noProof/>
         </w:rPr>
+        <w:lastRenderedPageBreak/>
         <w:drawing>
           <wp:inline distT="0" distB="0" distL="0" distR="0" wp14:anchorId="5315BB3E" wp14:editId="03BD11CB">
             <wp:extent cx="4188619" cy="3882975"/>
@@ -1425,7 +2110,7 @@
                     </pic:cNvPicPr>
                   </pic:nvPicPr>
                   <pic:blipFill>
-                    <a:blip r:embed="rId17">
+                    <a:blip r:embed="rId15">
                       <a:extLst>
                         <a:ext uri="{28A0092B-C50C-407E-A947-70E740481C1C}">
                           <a14:useLocalDpi xmlns:a14="http://schemas.microsoft.com/office/drawing/2010/main" val="0"/>
@@ -1493,7 +2178,7 @@
                     </pic:cNvPicPr>
                   </pic:nvPicPr>
                   <pic:blipFill>
-                    <a:blip r:embed="rId18">
+                    <a:blip r:embed="rId16">
                       <a:extLst>
                         <a:ext uri="{28A0092B-C50C-407E-A947-70E740481C1C}">
                           <a14:useLocalDpi xmlns:a14="http://schemas.microsoft.com/office/drawing/2010/main" val="0"/>
@@ -1550,7 +2235,7 @@
                     </pic:cNvPicPr>
                   </pic:nvPicPr>
                   <pic:blipFill>
-                    <a:blip r:embed="rId19">
+                    <a:blip r:embed="rId17">
                       <a:extLst>
                         <a:ext uri="{28A0092B-C50C-407E-A947-70E740481C1C}">
                           <a14:useLocalDpi xmlns:a14="http://schemas.microsoft.com/office/drawing/2010/main" val="0"/>
@@ -1618,7 +2303,7 @@
                     </pic:cNvPicPr>
                   </pic:nvPicPr>
                   <pic:blipFill>
-                    <a:blip r:embed="rId20">
+                    <a:blip r:embed="rId18">
                       <a:extLst>
                         <a:ext uri="{28A0092B-C50C-407E-A947-70E740481C1C}">
                           <a14:useLocalDpi xmlns:a14="http://schemas.microsoft.com/office/drawing/2010/main" val="0"/>
@@ -1674,7 +2359,7 @@
                     </pic:cNvPicPr>
                   </pic:nvPicPr>
                   <pic:blipFill>
-                    <a:blip r:embed="rId21">
+                    <a:blip r:embed="rId19">
                       <a:extLst>
                         <a:ext uri="{28A0092B-C50C-407E-A947-70E740481C1C}">
                           <a14:useLocalDpi xmlns:a14="http://schemas.microsoft.com/office/drawing/2010/main" val="0"/>
@@ -1731,7 +2416,7 @@
                     </pic:cNvPicPr>
                   </pic:nvPicPr>
                   <pic:blipFill>
-                    <a:blip r:embed="rId22">
+                    <a:blip r:embed="rId20">
                       <a:extLst>
                         <a:ext uri="{28A0092B-C50C-407E-A947-70E740481C1C}">
                           <a14:useLocalDpi xmlns:a14="http://schemas.microsoft.com/office/drawing/2010/main" val="0"/>
@@ -1765,22 +2450,183 @@
     </w:p>
     <w:p/>
     <w:p>
-      <w:r>
-        <w:br w:type="page"/>
-      </w:r>
-    </w:p>
-    <w:p>
       <w:pPr>
         <w:pStyle w:val="Heading1"/>
       </w:pPr>
       <w:bookmarkStart w:id="10" w:name="_Test"/>
-      <w:bookmarkStart w:id="11" w:name="_Toc440831067"/>
+      <w:bookmarkStart w:id="11" w:name="_Toc487781979"/>
       <w:bookmarkEnd w:id="10"/>
       <w:r>
+        <w:t>Execute the SSIS Framework Community Edition T-SQL Scripts</w:t>
+      </w:r>
+      <w:bookmarkEnd w:id="11"/>
+    </w:p>
+    <w:p>
+      <w:r>
+        <w:t xml:space="preserve">Navigate to the location you stored the </w:t>
+      </w:r>
+      <w:proofErr w:type="spellStart"/>
+      <w:r>
+        <w:t>SSISFrameworkCommunityEdition</w:t>
+      </w:r>
+      <w:proofErr w:type="spellEnd"/>
+      <w:r>
+        <w:t xml:space="preserve"> GitHub project. Open the Framework folder and then open the T-SQL scripts:</w:t>
+      </w:r>
+    </w:p>
+    <w:p/>
+    <w:p>
+      <w:r>
+        <w:rPr>
+          <w:noProof/>
+        </w:rPr>
+        <w:drawing>
+          <wp:anchor distT="0" distB="0" distL="114300" distR="114300" simplePos="0" relativeHeight="251658240" behindDoc="0" locked="0" layoutInCell="1" allowOverlap="1">
+            <wp:simplePos x="0" y="0"/>
+            <wp:positionH relativeFrom="column">
+              <wp:posOffset>171450</wp:posOffset>
+            </wp:positionH>
+            <wp:positionV relativeFrom="paragraph">
+              <wp:posOffset>6350</wp:posOffset>
+            </wp:positionV>
+            <wp:extent cx="5934075" cy="3314700"/>
+            <wp:effectExtent l="0" t="0" r="9525" b="0"/>
+            <wp:wrapNone/>
+            <wp:docPr id="24" name="Picture 24" descr="C:\VMLZ\Andy\Snags\FWCE_Scripts.jpg"/>
+            <wp:cNvGraphicFramePr>
+              <a:graphicFrameLocks xmlns:a="http://schemas.openxmlformats.org/drawingml/2006/main" noChangeAspect="1"/>
+            </wp:cNvGraphicFramePr>
+            <a:graphic xmlns:a="http://schemas.openxmlformats.org/drawingml/2006/main">
+              <a:graphicData uri="http://schemas.openxmlformats.org/drawingml/2006/picture">
+                <pic:pic xmlns:pic="http://schemas.openxmlformats.org/drawingml/2006/picture">
+                  <pic:nvPicPr>
+                    <pic:cNvPr id="0" name="Picture 1" descr="C:\VMLZ\Andy\Snags\FWCE_Scripts.jpg"/>
+                    <pic:cNvPicPr>
+                      <a:picLocks noChangeAspect="1" noChangeArrowheads="1"/>
+                    </pic:cNvPicPr>
+                  </pic:nvPicPr>
+                  <pic:blipFill>
+                    <a:blip r:embed="rId21">
+                      <a:extLst>
+                        <a:ext uri="{28A0092B-C50C-407E-A947-70E740481C1C}">
+                          <a14:useLocalDpi xmlns:a14="http://schemas.microsoft.com/office/drawing/2010/main" val="0"/>
+                        </a:ext>
+                      </a:extLst>
+                    </a:blip>
+                    <a:srcRect/>
+                    <a:stretch>
+                      <a:fillRect/>
+                    </a:stretch>
+                  </pic:blipFill>
+                  <pic:spPr bwMode="auto">
+                    <a:xfrm>
+                      <a:off x="0" y="0"/>
+                      <a:ext cx="5934075" cy="3314700"/>
+                    </a:xfrm>
+                    <a:prstGeom prst="rect">
+                      <a:avLst/>
+                    </a:prstGeom>
+                    <a:noFill/>
+                    <a:ln>
+                      <a:noFill/>
+                    </a:ln>
+                  </pic:spPr>
+                </pic:pic>
+              </a:graphicData>
+            </a:graphic>
+          </wp:anchor>
+        </w:drawing>
+      </w:r>
+    </w:p>
+    <w:p/>
+    <w:p>
+      <w:r>
+        <w:br w:type="page"/>
+      </w:r>
+    </w:p>
+    <w:p>
+      <w:r>
         <w:lastRenderedPageBreak/>
+        <w:t>Execute the scripts in numerical order (by the number at the beginning of each file name):</w:t>
+      </w:r>
+    </w:p>
+    <w:p/>
+    <w:p>
+      <w:r>
+        <w:rPr>
+          <w:noProof/>
+        </w:rPr>
+        <w:drawing>
+          <wp:inline distT="0" distB="0" distL="0" distR="0">
+            <wp:extent cx="5086350" cy="1666875"/>
+            <wp:effectExtent l="0" t="0" r="0" b="9525"/>
+            <wp:docPr id="37" name="Picture 37" descr="C:\VMLZ\Andy\Snags\FwCE_OverrideScript.jpg"/>
+            <wp:cNvGraphicFramePr>
+              <a:graphicFrameLocks xmlns:a="http://schemas.openxmlformats.org/drawingml/2006/main" noChangeAspect="1"/>
+            </wp:cNvGraphicFramePr>
+            <a:graphic xmlns:a="http://schemas.openxmlformats.org/drawingml/2006/main">
+              <a:graphicData uri="http://schemas.openxmlformats.org/drawingml/2006/picture">
+                <pic:pic xmlns:pic="http://schemas.openxmlformats.org/drawingml/2006/picture">
+                  <pic:nvPicPr>
+                    <pic:cNvPr id="0" name="Picture 2" descr="C:\VMLZ\Andy\Snags\FwCE_OverrideScript.jpg"/>
+                    <pic:cNvPicPr>
+                      <a:picLocks noChangeAspect="1" noChangeArrowheads="1"/>
+                    </pic:cNvPicPr>
+                  </pic:nvPicPr>
+                  <pic:blipFill>
+                    <a:blip r:embed="rId22">
+                      <a:extLst>
+                        <a:ext uri="{28A0092B-C50C-407E-A947-70E740481C1C}">
+                          <a14:useLocalDpi xmlns:a14="http://schemas.microsoft.com/office/drawing/2010/main" val="0"/>
+                        </a:ext>
+                      </a:extLst>
+                    </a:blip>
+                    <a:srcRect/>
+                    <a:stretch>
+                      <a:fillRect/>
+                    </a:stretch>
+                  </pic:blipFill>
+                  <pic:spPr bwMode="auto">
+                    <a:xfrm>
+                      <a:off x="0" y="0"/>
+                      <a:ext cx="5086350" cy="1666875"/>
+                    </a:xfrm>
+                    <a:prstGeom prst="rect">
+                      <a:avLst/>
+                    </a:prstGeom>
+                    <a:noFill/>
+                    <a:ln>
+                      <a:noFill/>
+                    </a:ln>
+                  </pic:spPr>
+                </pic:pic>
+              </a:graphicData>
+            </a:graphic>
+          </wp:inline>
+        </w:drawing>
+      </w:r>
+    </w:p>
+    <w:p/>
+    <w:p>
+      <w:r>
+        <w:t>When executing the “</w:t>
+      </w:r>
+      <w:r>
+        <w:t>03_Framework_Parent.overrides.sql</w:t>
+      </w:r>
+      <w:r>
+        <w:t>” script, take care to update the Data Source portion of the connection string parameter so that it “points” to your instance of the SSIS Framework.</w:t>
+      </w:r>
+    </w:p>
+    <w:p>
+      <w:pPr>
+        <w:pStyle w:val="Heading1"/>
+      </w:pPr>
+      <w:bookmarkStart w:id="12" w:name="_Toc487781980"/>
+      <w:r>
         <w:t>Test</w:t>
       </w:r>
-      <w:bookmarkEnd w:id="11"/>
+      <w:bookmarkEnd w:id="12"/>
     </w:p>
     <w:p>
       <w:r>
@@ -1851,6 +2697,7 @@
     <w:p/>
     <w:p>
       <w:r>
+        <w:lastRenderedPageBreak/>
         <w:br w:type="page"/>
       </w:r>
     </w:p>
@@ -2090,10 +2937,14 @@
       <w:pPr>
         <w:pStyle w:val="Heading1"/>
       </w:pPr>
-      <w:bookmarkStart w:id="12" w:name="_Toc440831068"/>
+      <w:bookmarkStart w:id="13" w:name="_Toc487781981"/>
       <w:r>
         <w:lastRenderedPageBreak/>
-        <w:t xml:space="preserve">Adding an Application to SSIS Framework Community Edition </w:t>
+        <w:t>Adding an Application to SSIS Framework Community Edition</w:t>
+      </w:r>
+      <w:bookmarkEnd w:id="13"/>
+      <w:r>
+        <w:t xml:space="preserve"> </w:t>
       </w:r>
     </w:p>
     <w:p>
@@ -2154,9 +3005,11 @@
       <w:pPr>
         <w:pStyle w:val="Heading2"/>
       </w:pPr>
+      <w:bookmarkStart w:id="14" w:name="_Toc487781982"/>
       <w:r>
         <w:t>Add an SSIS Application</w:t>
       </w:r>
+      <w:bookmarkEnd w:id="14"/>
     </w:p>
     <w:p>
       <w:r>
@@ -2286,9 +3139,11 @@
       <w:pPr>
         <w:pStyle w:val="Heading2"/>
       </w:pPr>
+      <w:bookmarkStart w:id="15" w:name="_Toc487781983"/>
       <w:r>
         <w:t>Create Application-Package Mappings</w:t>
       </w:r>
+      <w:bookmarkEnd w:id="15"/>
     </w:p>
     <w:p>
       <w:r>
@@ -2456,9 +3311,11 @@
       <w:pPr>
         <w:pStyle w:val="Heading2"/>
       </w:pPr>
+      <w:bookmarkStart w:id="16" w:name="_Toc487781984"/>
       <w:r>
         <w:t>Add Package Metadata</w:t>
       </w:r>
+      <w:bookmarkEnd w:id="16"/>
     </w:p>
     <w:p>
       <w:r>
@@ -2550,9 +3407,11 @@
       <w:pPr>
         <w:pStyle w:val="Heading2"/>
       </w:pPr>
+      <w:bookmarkStart w:id="17" w:name="_Toc487781985"/>
       <w:r>
         <w:t>Testing</w:t>
       </w:r>
+      <w:bookmarkEnd w:id="17"/>
     </w:p>
     <w:p>
       <w:r>
@@ -2564,9 +3423,11 @@
       <w:pPr>
         <w:pStyle w:val="Heading3"/>
       </w:pPr>
+      <w:bookmarkStart w:id="18" w:name="_Toc487781986"/>
       <w:r>
         <w:t>Unit Test</w:t>
       </w:r>
+      <w:bookmarkEnd w:id="18"/>
     </w:p>
     <w:p>
       <w:r>
@@ -2647,12 +3508,6 @@
     <w:p>
       <w:r>
         <w:lastRenderedPageBreak/>
-        <w:br w:type="page"/>
-      </w:r>
-    </w:p>
-    <w:p>
-      <w:r>
-        <w:lastRenderedPageBreak/>
         <w:t>Click the ellipsis beside the SQLStatement property and copy the T-SQL statement to the clipboard:</w:t>
       </w:r>
     </w:p>
@@ -2783,10 +3638,12 @@
       <w:pPr>
         <w:pStyle w:val="Heading3"/>
       </w:pPr>
+      <w:bookmarkStart w:id="19" w:name="_Toc487781987"/>
       <w:r>
         <w:lastRenderedPageBreak/>
         <w:t>Functional / System Test</w:t>
       </w:r>
+      <w:bookmarkEnd w:id="19"/>
     </w:p>
     <w:p>
       <w:r>
@@ -3318,8 +4175,6 @@
       <w:r>
         <w:t xml:space="preserve"> If All Executions appears similar to what is shown above, consider the functional / system test a success. If not, please review the test conditions and setup to see if you missed or misinterpreted a step.</w:t>
       </w:r>
-      <w:bookmarkStart w:id="13" w:name="_GoBack"/>
-      <w:bookmarkEnd w:id="13"/>
     </w:p>
     <w:p>
       <w:r>
@@ -3330,11 +4185,76 @@
       <w:pPr>
         <w:pStyle w:val="Heading1"/>
       </w:pPr>
+      <w:bookmarkStart w:id="20" w:name="_Toc487781988"/>
       <w:r>
         <w:lastRenderedPageBreak/>
+        <w:t>Executing an Application via Stored Procedure</w:t>
+      </w:r>
+      <w:bookmarkEnd w:id="20"/>
+    </w:p>
+    <w:p>
+      <w:r>
+        <w:t xml:space="preserve">You can execute an SSIS Framework Application by calling the execute_catalog_parent_package stored procedure: </w:t>
+      </w:r>
+    </w:p>
+    <w:p>
+      <w:pPr>
+        <w:rPr>
+          <w:rFonts w:ascii="Courier New" w:hAnsi="Courier New" w:cs="Courier New"/>
+        </w:rPr>
+      </w:pPr>
+      <w:proofErr w:type="gramStart"/>
+      <w:r>
+        <w:rPr>
+          <w:rFonts w:ascii="Courier New" w:hAnsi="Courier New" w:cs="Courier New"/>
+        </w:rPr>
+        <w:t>exec</w:t>
+      </w:r>
+      <w:proofErr w:type="gramEnd"/>
+      <w:r>
+        <w:rPr>
+          <w:rFonts w:ascii="Courier New" w:hAnsi="Courier New" w:cs="Courier New"/>
+        </w:rPr>
+        <w:t xml:space="preserve"> </w:t>
+      </w:r>
+      <w:proofErr w:type="spellStart"/>
+      <w:r>
+        <w:rPr>
+          <w:rFonts w:ascii="Courier New" w:hAnsi="Courier New" w:cs="Courier New"/>
+        </w:rPr>
+        <w:t>custom.execute_catalog_parent_package</w:t>
+      </w:r>
+      <w:proofErr w:type="spellEnd"/>
+      <w:r>
+        <w:rPr>
+          <w:rFonts w:ascii="Courier New" w:hAnsi="Courier New" w:cs="Courier New"/>
+        </w:rPr>
+        <w:t xml:space="preserve"> @</w:t>
+      </w:r>
+      <w:proofErr w:type="spellStart"/>
+      <w:r>
+        <w:rPr>
+          <w:rFonts w:ascii="Courier New" w:hAnsi="Courier New" w:cs="Courier New"/>
+        </w:rPr>
+        <w:t>application_name</w:t>
+      </w:r>
+      <w:proofErr w:type="spellEnd"/>
+      <w:r>
+        <w:rPr>
+          <w:rFonts w:ascii="Courier New" w:hAnsi="Courier New" w:cs="Courier New"/>
+        </w:rPr>
+        <w:t xml:space="preserve"> = 'Framework Test'</w:t>
+      </w:r>
+    </w:p>
+    <w:p>
+      <w:pPr>
+        <w:pStyle w:val="Heading1"/>
+      </w:pPr>
+      <w:bookmarkStart w:id="21" w:name="_Toc487781989"/>
+      <w:r>
         <w:t>Conclusion</w:t>
       </w:r>
-      <w:bookmarkEnd w:id="12"/>
+      <w:bookmarkEnd w:id="21"/>
     </w:p>
     <w:p>
       <w:r>
@@ -3377,10 +4297,10 @@
       <w:pPr>
         <w:pStyle w:val="Heading1"/>
       </w:pPr>
-      <w:bookmarkStart w:id="14" w:name="_Appendix_A_-"/>
-      <w:bookmarkStart w:id="15" w:name="AppendixA"/>
-      <w:bookmarkStart w:id="16" w:name="_Toc440831069"/>
-      <w:bookmarkEnd w:id="14"/>
+      <w:bookmarkStart w:id="22" w:name="_Appendix_A_-"/>
+      <w:bookmarkStart w:id="23" w:name="AppendixA"/>
+      <w:bookmarkStart w:id="24" w:name="_Toc487781990"/>
+      <w:bookmarkEnd w:id="22"/>
       <w:r>
         <w:lastRenderedPageBreak/>
         <w:t xml:space="preserve">Appendix </w:t>
@@ -3393,8 +4313,8 @@
       <w:r>
         <w:t xml:space="preserve"> - GNU GENERAL PUBLIC LICENSE Version 3, 29 June 2007</w:t>
       </w:r>
-      <w:bookmarkEnd w:id="15"/>
-      <w:bookmarkEnd w:id="16"/>
+      <w:bookmarkEnd w:id="23"/>
+      <w:bookmarkEnd w:id="24"/>
     </w:p>
     <w:p/>
     <w:p>
@@ -8554,7 +9474,7 @@
         <w:bCs/>
         <w:noProof/>
       </w:rPr>
-      <w:t>32</w:t>
+      <w:t>20</w:t>
     </w:r>
     <w:r>
       <w:rPr>
@@ -8660,7 +9580,7 @@
         <w:bCs/>
         <w:noProof/>
       </w:rPr>
-      <w:t>31</w:t>
+      <w:t>21</w:t>
     </w:r>
     <w:r>
       <w:rPr>
@@ -9571,6 +10491,32 @@
       <w:szCs w:val="24"/>
     </w:rPr>
   </w:style>
+  <w:style w:type="paragraph" w:styleId="TOC2">
+    <w:name w:val="toc 2"/>
+    <w:basedOn w:val="Normal"/>
+    <w:next w:val="Normal"/>
+    <w:autoRedefine/>
+    <w:uiPriority w:val="39"/>
+    <w:unhideWhenUsed/>
+    <w:rsid w:val="0008492F"/>
+    <w:pPr>
+      <w:spacing w:after="100"/>
+      <w:ind w:left="220"/>
+    </w:pPr>
+  </w:style>
+  <w:style w:type="paragraph" w:styleId="TOC3">
+    <w:name w:val="toc 3"/>
+    <w:basedOn w:val="Normal"/>
+    <w:next w:val="Normal"/>
+    <w:autoRedefine/>
+    <w:uiPriority w:val="39"/>
+    <w:unhideWhenUsed/>
+    <w:rsid w:val="0008492F"/>
+    <w:pPr>
+      <w:spacing w:after="100"/>
+      <w:ind w:left="440"/>
+    </w:pPr>
+  </w:style>
 </w:styles>
 </file>
 
@@ -9858,7 +10804,7 @@
 </file>
 
 <file path=customXml/itemProps1.xml><?xml version="1.0" encoding="utf-8"?>
-<ds:datastoreItem xmlns:ds="http://schemas.openxmlformats.org/officeDocument/2006/customXml" ds:itemID="{D616F6EC-A79A-4044-BFC9-F5BDF06B323A}">
+<ds:datastoreItem xmlns:ds="http://schemas.openxmlformats.org/officeDocument/2006/customXml" ds:itemID="{1D928666-E7AE-4D2F-AEF3-7EB748E25009}">
   <ds:schemaRefs>
     <ds:schemaRef ds:uri="http://schemas.openxmlformats.org/officeDocument/2006/bibliography"/>
   </ds:schemaRefs>

</xml_diff>